<commit_message>
Fixed image file location
</commit_message>
<xml_diff>
--- a/Ideas.docx
+++ b/Ideas.docx
@@ -7,33 +7,680 @@
         <w:t>About</w:t>
       </w:r>
     </w:p>
-    <w:p>
-      <w:pPr>
-        <w:pStyle w:val="ListParagraph"/>
-        <w:numPr>
-          <w:ilvl w:val="0"/>
-          <w:numId w:val="1"/>
-        </w:numPr>
-      </w:pPr>
-      <w:r>
-        <w:t>Understanding</w:t>
-      </w:r>
-    </w:p>
-    <w:p>
-      <w:pPr>
-        <w:pStyle w:val="ListParagraph"/>
-        <w:numPr>
-          <w:ilvl w:val="0"/>
-          <w:numId w:val="1"/>
-        </w:numPr>
-      </w:pPr>
+    <w:p/>
+    <w:p>
+      <w:pPr>
+        <w:pStyle w:val="ListParagraph"/>
+        <w:numPr>
+          <w:ilvl w:val="0"/>
+          <w:numId w:val="1"/>
+        </w:numPr>
+      </w:pPr>
+      <w:r>
+        <w:t>Understand</w:t>
+      </w:r>
+    </w:p>
+    <w:p>
+      <w:pPr>
+        <w:pStyle w:val="ListParagraph"/>
+        <w:numPr>
+          <w:ilvl w:val="0"/>
+          <w:numId w:val="1"/>
+        </w:numPr>
+      </w:pPr>
+    </w:p>
+    <w:p>
+      <w:r>
+        <w:t>Tech Interests</w:t>
+      </w:r>
+    </w:p>
+    <w:p>
+      <w:pPr>
+        <w:pStyle w:val="ListParagraph"/>
+        <w:numPr>
+          <w:ilvl w:val="0"/>
+          <w:numId w:val="1"/>
+        </w:numPr>
+      </w:pPr>
+      <w:r>
+        <w:t>Data Analysis</w:t>
+      </w:r>
+    </w:p>
+    <w:p>
+      <w:pPr>
+        <w:pStyle w:val="ListParagraph"/>
+        <w:numPr>
+          <w:ilvl w:val="0"/>
+          <w:numId w:val="1"/>
+        </w:numPr>
+      </w:pPr>
+      <w:r>
+        <w:t>Backend/API Development</w:t>
+      </w:r>
+    </w:p>
+    <w:p>
+      <w:pPr>
+        <w:pStyle w:val="ListParagraph"/>
+        <w:numPr>
+          <w:ilvl w:val="0"/>
+          <w:numId w:val="1"/>
+        </w:numPr>
+      </w:pPr>
+      <w:r>
+        <w:t>Small System Electronics</w:t>
+      </w:r>
+    </w:p>
+    <w:p>
+      <w:pPr>
+        <w:pStyle w:val="ListParagraph"/>
+        <w:numPr>
+          <w:ilvl w:val="1"/>
+          <w:numId w:val="1"/>
+        </w:numPr>
+      </w:pPr>
+      <w:r>
+        <w:t>Raspberry pi</w:t>
+      </w:r>
+      <w:r>
+        <w:t>/Arduino</w:t>
+      </w:r>
+    </w:p>
+    <w:p>
+      <w:pPr>
+        <w:pStyle w:val="ListParagraph"/>
+        <w:numPr>
+          <w:ilvl w:val="0"/>
+          <w:numId w:val="1"/>
+        </w:numPr>
+      </w:pPr>
+      <w:r>
+        <w:t xml:space="preserve">System </w:t>
+      </w:r>
       <w:bookmarkStart w:id="0" w:name="_GoBack"/>
       <w:bookmarkEnd w:id="0"/>
       <w:r>
-        <w:br/>
-      </w:r>
+        <w:t>Design/Simulation</w:t>
+      </w:r>
+    </w:p>
+    <w:p>
+      <w:pPr>
+        <w:pStyle w:val="ListParagraph"/>
+        <w:numPr>
+          <w:ilvl w:val="0"/>
+          <w:numId w:val="1"/>
+        </w:numPr>
+      </w:pPr>
+      <w:r>
+        <w:t>Computer Hardware</w:t>
+      </w:r>
+    </w:p>
+    <w:p>
+      <w:r>
+        <w:t xml:space="preserve">Professional </w:t>
+      </w:r>
+      <w:r>
+        <w:t>Experience</w:t>
+      </w:r>
+    </w:p>
+    <w:p>
+      <w:pPr>
+        <w:pStyle w:val="ListParagraph"/>
+        <w:numPr>
+          <w:ilvl w:val="0"/>
+          <w:numId w:val="6"/>
+        </w:numPr>
+      </w:pPr>
+      <w:r>
+        <w:t>Data/Photo Analysist at White House Custom Color</w:t>
+      </w:r>
+    </w:p>
+    <w:p>
+      <w:pPr>
+        <w:pStyle w:val="ListParagraph"/>
+        <w:numPr>
+          <w:ilvl w:val="0"/>
+          <w:numId w:val="6"/>
+        </w:numPr>
+      </w:pPr>
+      <w:r>
+        <w:t>Research Assistant UW Stout</w:t>
+      </w:r>
+    </w:p>
+    <w:p>
+      <w:pPr>
+        <w:pStyle w:val="ListParagraph"/>
+        <w:numPr>
+          <w:ilvl w:val="0"/>
+          <w:numId w:val="6"/>
+        </w:numPr>
+      </w:pPr>
+      <w:r>
+        <w:t>Mobile Application De</w:t>
+      </w:r>
+      <w:r>
+        <w:t>velopment</w:t>
+      </w:r>
+    </w:p>
+    <w:p>
+      <w:r>
+        <w:t>Personal Experience</w:t>
+      </w:r>
+    </w:p>
+    <w:p>
+      <w:r>
+        <w:t>Accomplishments</w:t>
+      </w:r>
+    </w:p>
+    <w:p>
+      <w:pPr>
+        <w:pStyle w:val="ListParagraph"/>
+        <w:numPr>
+          <w:ilvl w:val="0"/>
+          <w:numId w:val="4"/>
+        </w:numPr>
+      </w:pPr>
+      <w:r>
+        <w:t>Eagle Scout</w:t>
+      </w:r>
+    </w:p>
+    <w:p>
+      <w:pPr>
+        <w:pStyle w:val="ListParagraph"/>
+        <w:numPr>
+          <w:ilvl w:val="0"/>
+          <w:numId w:val="4"/>
+        </w:numPr>
+      </w:pPr>
+      <w:r>
+        <w:t>4</w:t>
+      </w:r>
+      <w:r>
+        <w:rPr>
+          <w:vertAlign w:val="superscript"/>
+        </w:rPr>
+        <w:t>th</w:t>
+      </w:r>
+      <w:r>
+        <w:t xml:space="preserve"> Place Programming competition CCMW 2018</w:t>
+      </w:r>
+    </w:p>
+    <w:p>
+      <w:pPr>
+        <w:pStyle w:val="ListParagraph"/>
+        <w:numPr>
+          <w:ilvl w:val="0"/>
+          <w:numId w:val="4"/>
+        </w:numPr>
+      </w:pPr>
+      <w:proofErr w:type="spellStart"/>
+      <w:r>
+        <w:t>WiSYS</w:t>
+      </w:r>
+      <w:proofErr w:type="spellEnd"/>
+      <w:r>
+        <w:t xml:space="preserve"> Conference 2020</w:t>
+      </w:r>
+    </w:p>
+    <w:p>
+      <w:pPr>
+        <w:pStyle w:val="ListParagraph"/>
+        <w:numPr>
+          <w:ilvl w:val="0"/>
+          <w:numId w:val="4"/>
+        </w:numPr>
+      </w:pPr>
     </w:p>
     <w:p/>
+    <w:p>
+      <w:r>
+        <w:t>Skills</w:t>
+      </w:r>
+    </w:p>
+    <w:p>
+      <w:pPr>
+        <w:pStyle w:val="ListParagraph"/>
+        <w:numPr>
+          <w:ilvl w:val="0"/>
+          <w:numId w:val="1"/>
+        </w:numPr>
+      </w:pPr>
+      <w:r>
+        <w:t>Languages</w:t>
+      </w:r>
+    </w:p>
+    <w:p>
+      <w:pPr>
+        <w:pStyle w:val="ListParagraph"/>
+        <w:numPr>
+          <w:ilvl w:val="1"/>
+          <w:numId w:val="1"/>
+        </w:numPr>
+      </w:pPr>
+      <w:r>
+        <w:t>Python</w:t>
+      </w:r>
+    </w:p>
+    <w:p>
+      <w:pPr>
+        <w:pStyle w:val="ListParagraph"/>
+        <w:numPr>
+          <w:ilvl w:val="1"/>
+          <w:numId w:val="1"/>
+        </w:numPr>
+      </w:pPr>
+      <w:r>
+        <w:t>Java</w:t>
+      </w:r>
+    </w:p>
+    <w:p>
+      <w:pPr>
+        <w:pStyle w:val="ListParagraph"/>
+        <w:numPr>
+          <w:ilvl w:val="1"/>
+          <w:numId w:val="1"/>
+        </w:numPr>
+      </w:pPr>
+      <w:r>
+        <w:t>C/</w:t>
+      </w:r>
+      <w:r>
+        <w:t>C++</w:t>
+      </w:r>
+    </w:p>
+    <w:p>
+      <w:pPr>
+        <w:pStyle w:val="ListParagraph"/>
+        <w:numPr>
+          <w:ilvl w:val="1"/>
+          <w:numId w:val="1"/>
+        </w:numPr>
+      </w:pPr>
+      <w:r>
+        <w:t>Bash</w:t>
+      </w:r>
+    </w:p>
+    <w:p>
+      <w:pPr>
+        <w:pStyle w:val="ListParagraph"/>
+        <w:numPr>
+          <w:ilvl w:val="1"/>
+          <w:numId w:val="1"/>
+        </w:numPr>
+      </w:pPr>
+      <w:r>
+        <w:t>============Others</w:t>
+      </w:r>
+    </w:p>
+    <w:p>
+      <w:pPr>
+        <w:pStyle w:val="ListParagraph"/>
+        <w:numPr>
+          <w:ilvl w:val="1"/>
+          <w:numId w:val="1"/>
+        </w:numPr>
+      </w:pPr>
+      <w:r>
+        <w:t>C#</w:t>
+      </w:r>
+    </w:p>
+    <w:p>
+      <w:pPr>
+        <w:pStyle w:val="ListParagraph"/>
+        <w:numPr>
+          <w:ilvl w:val="1"/>
+          <w:numId w:val="1"/>
+        </w:numPr>
+      </w:pPr>
+      <w:r>
+        <w:t>Swift</w:t>
+      </w:r>
+    </w:p>
+    <w:p>
+      <w:pPr>
+        <w:pStyle w:val="ListParagraph"/>
+        <w:numPr>
+          <w:ilvl w:val="1"/>
+          <w:numId w:val="1"/>
+        </w:numPr>
+      </w:pPr>
+      <w:r>
+        <w:t>HTML/CSS/</w:t>
+      </w:r>
+      <w:proofErr w:type="spellStart"/>
+      <w:r>
+        <w:t>Javascript</w:t>
+      </w:r>
+      <w:proofErr w:type="spellEnd"/>
+    </w:p>
+    <w:p>
+      <w:pPr>
+        <w:pStyle w:val="ListParagraph"/>
+        <w:numPr>
+          <w:ilvl w:val="1"/>
+          <w:numId w:val="1"/>
+        </w:numPr>
+      </w:pPr>
+      <w:r>
+        <w:t>Typescript</w:t>
+      </w:r>
+    </w:p>
+    <w:p>
+      <w:pPr>
+        <w:pStyle w:val="ListParagraph"/>
+        <w:numPr>
+          <w:ilvl w:val="1"/>
+          <w:numId w:val="1"/>
+        </w:numPr>
+      </w:pPr>
+      <w:r>
+        <w:t>R</w:t>
+      </w:r>
+    </w:p>
+    <w:p>
+      <w:pPr>
+        <w:pStyle w:val="ListParagraph"/>
+        <w:numPr>
+          <w:ilvl w:val="1"/>
+          <w:numId w:val="1"/>
+        </w:numPr>
+      </w:pPr>
+    </w:p>
+    <w:p>
+      <w:pPr>
+        <w:pStyle w:val="ListParagraph"/>
+        <w:numPr>
+          <w:ilvl w:val="0"/>
+          <w:numId w:val="1"/>
+        </w:numPr>
+      </w:pPr>
+      <w:r>
+        <w:t>Libraries/Frameworks</w:t>
+      </w:r>
+    </w:p>
+    <w:p>
+      <w:pPr>
+        <w:pStyle w:val="ListParagraph"/>
+        <w:numPr>
+          <w:ilvl w:val="1"/>
+          <w:numId w:val="1"/>
+        </w:numPr>
+      </w:pPr>
+      <w:r>
+        <w:t>SciPy (</w:t>
+      </w:r>
+      <w:proofErr w:type="spellStart"/>
+      <w:r>
+        <w:t>Numpy</w:t>
+      </w:r>
+      <w:proofErr w:type="spellEnd"/>
+      <w:r>
+        <w:t xml:space="preserve">, Pandas, </w:t>
+      </w:r>
+      <w:proofErr w:type="spellStart"/>
+      <w:r>
+        <w:t>Scikit</w:t>
+      </w:r>
+      <w:proofErr w:type="spellEnd"/>
+      <w:r>
+        <w:t>-Learn) (</w:t>
+      </w:r>
+      <w:r>
+        <w:t>Python)</w:t>
+      </w:r>
+    </w:p>
+    <w:p>
+      <w:pPr>
+        <w:pStyle w:val="ListParagraph"/>
+        <w:numPr>
+          <w:ilvl w:val="1"/>
+          <w:numId w:val="1"/>
+        </w:numPr>
+      </w:pPr>
+      <w:r>
+        <w:lastRenderedPageBreak/>
+        <w:t>Flask web microframework (Python)</w:t>
+      </w:r>
+    </w:p>
+    <w:p>
+      <w:pPr>
+        <w:pStyle w:val="ListParagraph"/>
+        <w:numPr>
+          <w:ilvl w:val="1"/>
+          <w:numId w:val="1"/>
+        </w:numPr>
+      </w:pPr>
+      <w:proofErr w:type="spellStart"/>
+      <w:r>
+        <w:t>Jooby</w:t>
+      </w:r>
+      <w:proofErr w:type="spellEnd"/>
+      <w:r>
+        <w:t xml:space="preserve"> web microframework (Java)</w:t>
+      </w:r>
+    </w:p>
+    <w:p>
+      <w:pPr>
+        <w:pStyle w:val="ListParagraph"/>
+        <w:numPr>
+          <w:ilvl w:val="1"/>
+          <w:numId w:val="1"/>
+        </w:numPr>
+      </w:pPr>
+      <w:r>
+        <w:t>Angular (Web/Typescript)</w:t>
+      </w:r>
+    </w:p>
+    <w:p>
+      <w:pPr>
+        <w:pStyle w:val="ListParagraph"/>
+        <w:numPr>
+          <w:ilvl w:val="1"/>
+          <w:numId w:val="1"/>
+        </w:numPr>
+      </w:pPr>
+      <w:r>
+        <w:t>TensorFlow</w:t>
+      </w:r>
+    </w:p>
+    <w:p>
+      <w:pPr>
+        <w:pStyle w:val="ListParagraph"/>
+        <w:numPr>
+          <w:ilvl w:val="0"/>
+          <w:numId w:val="1"/>
+        </w:numPr>
+      </w:pPr>
+      <w:r>
+        <w:t xml:space="preserve">Other </w:t>
+      </w:r>
+    </w:p>
+    <w:p>
+      <w:pPr>
+        <w:pStyle w:val="ListParagraph"/>
+        <w:numPr>
+          <w:ilvl w:val="1"/>
+          <w:numId w:val="1"/>
+        </w:numPr>
+      </w:pPr>
+      <w:r>
+        <w:t xml:space="preserve">Linux </w:t>
+      </w:r>
+      <w:r>
+        <w:t>(Both CLI and GUI)</w:t>
+      </w:r>
+    </w:p>
+    <w:p>
+      <w:pPr>
+        <w:pStyle w:val="ListParagraph"/>
+        <w:numPr>
+          <w:ilvl w:val="1"/>
+          <w:numId w:val="1"/>
+        </w:numPr>
+      </w:pPr>
+      <w:r>
+        <w:t>Windows (Both CLI and GUI)</w:t>
+      </w:r>
+    </w:p>
+    <w:p>
+      <w:pPr>
+        <w:pStyle w:val="ListParagraph"/>
+        <w:numPr>
+          <w:ilvl w:val="1"/>
+          <w:numId w:val="1"/>
+        </w:numPr>
+      </w:pPr>
+      <w:r>
+        <w:t>Git</w:t>
+      </w:r>
+    </w:p>
+    <w:p>
+      <w:pPr>
+        <w:pStyle w:val="ListParagraph"/>
+        <w:numPr>
+          <w:ilvl w:val="1"/>
+          <w:numId w:val="1"/>
+        </w:numPr>
+      </w:pPr>
+      <w:r>
+        <w:t>Apache</w:t>
+      </w:r>
+    </w:p>
+    <w:p>
+      <w:pPr>
+        <w:pStyle w:val="ListParagraph"/>
+        <w:numPr>
+          <w:ilvl w:val="1"/>
+          <w:numId w:val="1"/>
+        </w:numPr>
+      </w:pPr>
+      <w:r>
+        <w:t>Android Studio</w:t>
+      </w:r>
+    </w:p>
+    <w:p>
+      <w:proofErr w:type="gramStart"/>
+      <w:r>
+        <w:t>Non Tech</w:t>
+      </w:r>
+      <w:proofErr w:type="gramEnd"/>
+      <w:r>
+        <w:t xml:space="preserve"> Interests</w:t>
+      </w:r>
+    </w:p>
+    <w:p>
+      <w:pPr>
+        <w:pStyle w:val="ListParagraph"/>
+        <w:numPr>
+          <w:ilvl w:val="0"/>
+          <w:numId w:val="2"/>
+        </w:numPr>
+      </w:pPr>
+      <w:r>
+        <w:t>Music</w:t>
+      </w:r>
+    </w:p>
+    <w:p>
+      <w:pPr>
+        <w:pStyle w:val="ListParagraph"/>
+        <w:numPr>
+          <w:ilvl w:val="0"/>
+          <w:numId w:val="2"/>
+        </w:numPr>
+      </w:pPr>
+      <w:r>
+        <w:t>Writing</w:t>
+      </w:r>
+    </w:p>
+    <w:p>
+      <w:pPr>
+        <w:pStyle w:val="ListParagraph"/>
+        <w:numPr>
+          <w:ilvl w:val="0"/>
+          <w:numId w:val="2"/>
+        </w:numPr>
+      </w:pPr>
+      <w:r>
+        <w:t>Psychology</w:t>
+      </w:r>
+    </w:p>
+    <w:p>
+      <w:pPr>
+        <w:pStyle w:val="ListParagraph"/>
+        <w:numPr>
+          <w:ilvl w:val="0"/>
+          <w:numId w:val="2"/>
+        </w:numPr>
+      </w:pPr>
+      <w:r>
+        <w:t>Batman</w:t>
+      </w:r>
+    </w:p>
+    <w:p/>
+    <w:p>
+      <w:r>
+        <w:t>Projects</w:t>
+      </w:r>
+    </w:p>
+    <w:p>
+      <w:pPr>
+        <w:pStyle w:val="ListParagraph"/>
+        <w:numPr>
+          <w:ilvl w:val="0"/>
+          <w:numId w:val="3"/>
+        </w:numPr>
+      </w:pPr>
+      <w:r>
+        <w:t xml:space="preserve">Show top two projects pulled from </w:t>
+      </w:r>
+      <w:proofErr w:type="spellStart"/>
+      <w:r>
+        <w:t>github</w:t>
+      </w:r>
+      <w:proofErr w:type="spellEnd"/>
+    </w:p>
+    <w:p>
+      <w:pPr>
+        <w:pStyle w:val="ListParagraph"/>
+        <w:ind w:left="0"/>
+      </w:pPr>
+    </w:p>
+    <w:p>
+      <w:pPr>
+        <w:pStyle w:val="ListParagraph"/>
+        <w:ind w:left="0"/>
+      </w:pPr>
+      <w:proofErr w:type="spellStart"/>
+      <w:r>
+        <w:t>DataScience</w:t>
+      </w:r>
+      <w:proofErr w:type="spellEnd"/>
+    </w:p>
+    <w:p>
+      <w:pPr>
+        <w:pStyle w:val="ListParagraph"/>
+        <w:numPr>
+          <w:ilvl w:val="0"/>
+          <w:numId w:val="3"/>
+        </w:numPr>
+      </w:pPr>
+      <w:r>
+        <w:t xml:space="preserve">Show latest </w:t>
+      </w:r>
+      <w:proofErr w:type="spellStart"/>
+      <w:r>
+        <w:t>datascience</w:t>
+      </w:r>
+      <w:proofErr w:type="spellEnd"/>
+      <w:r>
+        <w:t xml:space="preserve"> chart</w:t>
+      </w:r>
+    </w:p>
+    <w:p/>
+    <w:p>
+      <w:r>
+        <w:t>FAQ</w:t>
+      </w:r>
+    </w:p>
     <w:sectPr>
       <w:pgSz w:w="12240" w:h="15840"/>
       <w:pgMar w:top="1440" w:right="1440" w:bottom="1440" w:left="1440" w:header="720" w:footer="720" w:gutter="0"/>
@@ -47,9 +694,574 @@
 <file path=word/numbering.xml><?xml version="1.0" encoding="utf-8"?>
 <w:numbering xmlns:wpc="http://schemas.microsoft.com/office/word/2010/wordprocessingCanvas" xmlns:cx="http://schemas.microsoft.com/office/drawing/2014/chartex" xmlns:cx1="http://schemas.microsoft.com/office/drawing/2015/9/8/chartex" xmlns:cx2="http://schemas.microsoft.com/office/drawing/2015/10/21/chartex" xmlns:cx3="http://schemas.microsoft.com/office/drawing/2016/5/9/chartex" xmlns:cx4="http://schemas.microsoft.com/office/drawing/2016/5/10/chartex" xmlns:cx5="http://schemas.microsoft.com/office/drawing/2016/5/11/chartex" xmlns:cx6="http://schemas.microsoft.com/office/drawing/2016/5/12/chartex" xmlns:cx7="http://schemas.microsoft.com/office/drawing/2016/5/13/chartex" xmlns:cx8="http://schemas.microsoft.com/office/drawing/2016/5/14/chartex" xmlns:mc="http://schemas.openxmlformats.org/markup-compatibility/2006" xmlns:aink="http://schemas.microsoft.com/office/drawing/2016/ink" xmlns:am3d="http://schemas.microsoft.com/office/drawing/2017/model3d" xmlns:o="urn:schemas-microsoft-com:office:office" xmlns:r="http://schemas.openxmlformats.org/officeDocument/2006/relationships" xmlns:m="http://schemas.openxmlformats.org/officeDocument/2006/math" xmlns:v="urn:schemas-microsoft-com:vml" xmlns:wp14="http://schemas.microsoft.com/office/word/2010/wordprocessingDrawing" xmlns:wp="http://schemas.openxmlformats.org/drawingml/2006/wordprocessingDrawing" xmlns:w10="urn:schemas-microsoft-com:office:word" xmlns:w="http://schemas.openxmlformats.org/wordprocessingml/2006/main" xmlns:w14="http://schemas.microsoft.com/office/word/2010/wordml" xmlns:w15="http://schemas.microsoft.com/office/word/2012/wordml" xmlns:w16cid="http://schemas.microsoft.com/office/word/2016/wordml/cid" xmlns:w16se="http://schemas.microsoft.com/office/word/2015/wordml/symex" xmlns:wpg="http://schemas.microsoft.com/office/word/2010/wordprocessingGroup" xmlns:wpi="http://schemas.microsoft.com/office/word/2010/wordprocessingInk" xmlns:wne="http://schemas.microsoft.com/office/word/2006/wordml" xmlns:wps="http://schemas.microsoft.com/office/word/2010/wordprocessingShape" mc:Ignorable="w14 w15 w16se w16cid wp14">
   <w:abstractNum w:abstractNumId="0" w15:restartNumberingAfterBreak="0">
+    <w:nsid w:val="299334D3"/>
+    <w:multiLevelType w:val="hybridMultilevel"/>
+    <w:tmpl w:val="618CC59E"/>
+    <w:lvl w:ilvl="0" w:tplc="04090001">
+      <w:start w:val="1"/>
+      <w:numFmt w:val="bullet"/>
+      <w:lvlText w:val=""/>
+      <w:lvlJc w:val="left"/>
+      <w:pPr>
+        <w:ind w:left="720" w:hanging="360"/>
+      </w:pPr>
+      <w:rPr>
+        <w:rFonts w:ascii="Symbol" w:hAnsi="Symbol" w:hint="default"/>
+      </w:rPr>
+    </w:lvl>
+    <w:lvl w:ilvl="1" w:tplc="04090003" w:tentative="1">
+      <w:start w:val="1"/>
+      <w:numFmt w:val="bullet"/>
+      <w:lvlText w:val="o"/>
+      <w:lvlJc w:val="left"/>
+      <w:pPr>
+        <w:ind w:left="1440" w:hanging="360"/>
+      </w:pPr>
+      <w:rPr>
+        <w:rFonts w:ascii="Courier New" w:hAnsi="Courier New" w:cs="Courier New" w:hint="default"/>
+      </w:rPr>
+    </w:lvl>
+    <w:lvl w:ilvl="2" w:tplc="04090005" w:tentative="1">
+      <w:start w:val="1"/>
+      <w:numFmt w:val="bullet"/>
+      <w:lvlText w:val=""/>
+      <w:lvlJc w:val="left"/>
+      <w:pPr>
+        <w:ind w:left="2160" w:hanging="360"/>
+      </w:pPr>
+      <w:rPr>
+        <w:rFonts w:ascii="Wingdings" w:hAnsi="Wingdings" w:hint="default"/>
+      </w:rPr>
+    </w:lvl>
+    <w:lvl w:ilvl="3" w:tplc="04090001" w:tentative="1">
+      <w:start w:val="1"/>
+      <w:numFmt w:val="bullet"/>
+      <w:lvlText w:val=""/>
+      <w:lvlJc w:val="left"/>
+      <w:pPr>
+        <w:ind w:left="2880" w:hanging="360"/>
+      </w:pPr>
+      <w:rPr>
+        <w:rFonts w:ascii="Symbol" w:hAnsi="Symbol" w:hint="default"/>
+      </w:rPr>
+    </w:lvl>
+    <w:lvl w:ilvl="4" w:tplc="04090003" w:tentative="1">
+      <w:start w:val="1"/>
+      <w:numFmt w:val="bullet"/>
+      <w:lvlText w:val="o"/>
+      <w:lvlJc w:val="left"/>
+      <w:pPr>
+        <w:ind w:left="3600" w:hanging="360"/>
+      </w:pPr>
+      <w:rPr>
+        <w:rFonts w:ascii="Courier New" w:hAnsi="Courier New" w:cs="Courier New" w:hint="default"/>
+      </w:rPr>
+    </w:lvl>
+    <w:lvl w:ilvl="5" w:tplc="04090005" w:tentative="1">
+      <w:start w:val="1"/>
+      <w:numFmt w:val="bullet"/>
+      <w:lvlText w:val=""/>
+      <w:lvlJc w:val="left"/>
+      <w:pPr>
+        <w:ind w:left="4320" w:hanging="360"/>
+      </w:pPr>
+      <w:rPr>
+        <w:rFonts w:ascii="Wingdings" w:hAnsi="Wingdings" w:hint="default"/>
+      </w:rPr>
+    </w:lvl>
+    <w:lvl w:ilvl="6" w:tplc="04090001" w:tentative="1">
+      <w:start w:val="1"/>
+      <w:numFmt w:val="bullet"/>
+      <w:lvlText w:val=""/>
+      <w:lvlJc w:val="left"/>
+      <w:pPr>
+        <w:ind w:left="5040" w:hanging="360"/>
+      </w:pPr>
+      <w:rPr>
+        <w:rFonts w:ascii="Symbol" w:hAnsi="Symbol" w:hint="default"/>
+      </w:rPr>
+    </w:lvl>
+    <w:lvl w:ilvl="7" w:tplc="04090003" w:tentative="1">
+      <w:start w:val="1"/>
+      <w:numFmt w:val="bullet"/>
+      <w:lvlText w:val="o"/>
+      <w:lvlJc w:val="left"/>
+      <w:pPr>
+        <w:ind w:left="5760" w:hanging="360"/>
+      </w:pPr>
+      <w:rPr>
+        <w:rFonts w:ascii="Courier New" w:hAnsi="Courier New" w:cs="Courier New" w:hint="default"/>
+      </w:rPr>
+    </w:lvl>
+    <w:lvl w:ilvl="8" w:tplc="04090005" w:tentative="1">
+      <w:start w:val="1"/>
+      <w:numFmt w:val="bullet"/>
+      <w:lvlText w:val=""/>
+      <w:lvlJc w:val="left"/>
+      <w:pPr>
+        <w:ind w:left="6480" w:hanging="360"/>
+      </w:pPr>
+      <w:rPr>
+        <w:rFonts w:ascii="Wingdings" w:hAnsi="Wingdings" w:hint="default"/>
+      </w:rPr>
+    </w:lvl>
+  </w:abstractNum>
+  <w:abstractNum w:abstractNumId="1" w15:restartNumberingAfterBreak="0">
+    <w:nsid w:val="35497030"/>
+    <w:multiLevelType w:val="hybridMultilevel"/>
+    <w:tmpl w:val="7E38C92C"/>
+    <w:lvl w:ilvl="0" w:tplc="04090001">
+      <w:start w:val="1"/>
+      <w:numFmt w:val="bullet"/>
+      <w:lvlText w:val=""/>
+      <w:lvlJc w:val="left"/>
+      <w:pPr>
+        <w:ind w:left="720" w:hanging="360"/>
+      </w:pPr>
+      <w:rPr>
+        <w:rFonts w:ascii="Symbol" w:hAnsi="Symbol" w:hint="default"/>
+      </w:rPr>
+    </w:lvl>
+    <w:lvl w:ilvl="1" w:tplc="04090003" w:tentative="1">
+      <w:start w:val="1"/>
+      <w:numFmt w:val="bullet"/>
+      <w:lvlText w:val="o"/>
+      <w:lvlJc w:val="left"/>
+      <w:pPr>
+        <w:ind w:left="1440" w:hanging="360"/>
+      </w:pPr>
+      <w:rPr>
+        <w:rFonts w:ascii="Courier New" w:hAnsi="Courier New" w:cs="Courier New" w:hint="default"/>
+      </w:rPr>
+    </w:lvl>
+    <w:lvl w:ilvl="2" w:tplc="04090005" w:tentative="1">
+      <w:start w:val="1"/>
+      <w:numFmt w:val="bullet"/>
+      <w:lvlText w:val=""/>
+      <w:lvlJc w:val="left"/>
+      <w:pPr>
+        <w:ind w:left="2160" w:hanging="360"/>
+      </w:pPr>
+      <w:rPr>
+        <w:rFonts w:ascii="Wingdings" w:hAnsi="Wingdings" w:hint="default"/>
+      </w:rPr>
+    </w:lvl>
+    <w:lvl w:ilvl="3" w:tplc="04090001" w:tentative="1">
+      <w:start w:val="1"/>
+      <w:numFmt w:val="bullet"/>
+      <w:lvlText w:val=""/>
+      <w:lvlJc w:val="left"/>
+      <w:pPr>
+        <w:ind w:left="2880" w:hanging="360"/>
+      </w:pPr>
+      <w:rPr>
+        <w:rFonts w:ascii="Symbol" w:hAnsi="Symbol" w:hint="default"/>
+      </w:rPr>
+    </w:lvl>
+    <w:lvl w:ilvl="4" w:tplc="04090003" w:tentative="1">
+      <w:start w:val="1"/>
+      <w:numFmt w:val="bullet"/>
+      <w:lvlText w:val="o"/>
+      <w:lvlJc w:val="left"/>
+      <w:pPr>
+        <w:ind w:left="3600" w:hanging="360"/>
+      </w:pPr>
+      <w:rPr>
+        <w:rFonts w:ascii="Courier New" w:hAnsi="Courier New" w:cs="Courier New" w:hint="default"/>
+      </w:rPr>
+    </w:lvl>
+    <w:lvl w:ilvl="5" w:tplc="04090005" w:tentative="1">
+      <w:start w:val="1"/>
+      <w:numFmt w:val="bullet"/>
+      <w:lvlText w:val=""/>
+      <w:lvlJc w:val="left"/>
+      <w:pPr>
+        <w:ind w:left="4320" w:hanging="360"/>
+      </w:pPr>
+      <w:rPr>
+        <w:rFonts w:ascii="Wingdings" w:hAnsi="Wingdings" w:hint="default"/>
+      </w:rPr>
+    </w:lvl>
+    <w:lvl w:ilvl="6" w:tplc="04090001" w:tentative="1">
+      <w:start w:val="1"/>
+      <w:numFmt w:val="bullet"/>
+      <w:lvlText w:val=""/>
+      <w:lvlJc w:val="left"/>
+      <w:pPr>
+        <w:ind w:left="5040" w:hanging="360"/>
+      </w:pPr>
+      <w:rPr>
+        <w:rFonts w:ascii="Symbol" w:hAnsi="Symbol" w:hint="default"/>
+      </w:rPr>
+    </w:lvl>
+    <w:lvl w:ilvl="7" w:tplc="04090003" w:tentative="1">
+      <w:start w:val="1"/>
+      <w:numFmt w:val="bullet"/>
+      <w:lvlText w:val="o"/>
+      <w:lvlJc w:val="left"/>
+      <w:pPr>
+        <w:ind w:left="5760" w:hanging="360"/>
+      </w:pPr>
+      <w:rPr>
+        <w:rFonts w:ascii="Courier New" w:hAnsi="Courier New" w:cs="Courier New" w:hint="default"/>
+      </w:rPr>
+    </w:lvl>
+    <w:lvl w:ilvl="8" w:tplc="04090005" w:tentative="1">
+      <w:start w:val="1"/>
+      <w:numFmt w:val="bullet"/>
+      <w:lvlText w:val=""/>
+      <w:lvlJc w:val="left"/>
+      <w:pPr>
+        <w:ind w:left="6480" w:hanging="360"/>
+      </w:pPr>
+      <w:rPr>
+        <w:rFonts w:ascii="Wingdings" w:hAnsi="Wingdings" w:hint="default"/>
+      </w:rPr>
+    </w:lvl>
+  </w:abstractNum>
+  <w:abstractNum w:abstractNumId="2" w15:restartNumberingAfterBreak="0">
+    <w:nsid w:val="40732ABE"/>
+    <w:multiLevelType w:val="hybridMultilevel"/>
+    <w:tmpl w:val="D7542C12"/>
+    <w:lvl w:ilvl="0" w:tplc="04090001">
+      <w:start w:val="1"/>
+      <w:numFmt w:val="bullet"/>
+      <w:lvlText w:val=""/>
+      <w:lvlJc w:val="left"/>
+      <w:pPr>
+        <w:ind w:left="720" w:hanging="360"/>
+      </w:pPr>
+      <w:rPr>
+        <w:rFonts w:ascii="Symbol" w:hAnsi="Symbol" w:hint="default"/>
+      </w:rPr>
+    </w:lvl>
+    <w:lvl w:ilvl="1" w:tplc="04090003" w:tentative="1">
+      <w:start w:val="1"/>
+      <w:numFmt w:val="bullet"/>
+      <w:lvlText w:val="o"/>
+      <w:lvlJc w:val="left"/>
+      <w:pPr>
+        <w:ind w:left="1440" w:hanging="360"/>
+      </w:pPr>
+      <w:rPr>
+        <w:rFonts w:ascii="Courier New" w:hAnsi="Courier New" w:cs="Courier New" w:hint="default"/>
+      </w:rPr>
+    </w:lvl>
+    <w:lvl w:ilvl="2" w:tplc="04090005" w:tentative="1">
+      <w:start w:val="1"/>
+      <w:numFmt w:val="bullet"/>
+      <w:lvlText w:val=""/>
+      <w:lvlJc w:val="left"/>
+      <w:pPr>
+        <w:ind w:left="2160" w:hanging="360"/>
+      </w:pPr>
+      <w:rPr>
+        <w:rFonts w:ascii="Wingdings" w:hAnsi="Wingdings" w:hint="default"/>
+      </w:rPr>
+    </w:lvl>
+    <w:lvl w:ilvl="3" w:tplc="04090001" w:tentative="1">
+      <w:start w:val="1"/>
+      <w:numFmt w:val="bullet"/>
+      <w:lvlText w:val=""/>
+      <w:lvlJc w:val="left"/>
+      <w:pPr>
+        <w:ind w:left="2880" w:hanging="360"/>
+      </w:pPr>
+      <w:rPr>
+        <w:rFonts w:ascii="Symbol" w:hAnsi="Symbol" w:hint="default"/>
+      </w:rPr>
+    </w:lvl>
+    <w:lvl w:ilvl="4" w:tplc="04090003" w:tentative="1">
+      <w:start w:val="1"/>
+      <w:numFmt w:val="bullet"/>
+      <w:lvlText w:val="o"/>
+      <w:lvlJc w:val="left"/>
+      <w:pPr>
+        <w:ind w:left="3600" w:hanging="360"/>
+      </w:pPr>
+      <w:rPr>
+        <w:rFonts w:ascii="Courier New" w:hAnsi="Courier New" w:cs="Courier New" w:hint="default"/>
+      </w:rPr>
+    </w:lvl>
+    <w:lvl w:ilvl="5" w:tplc="04090005" w:tentative="1">
+      <w:start w:val="1"/>
+      <w:numFmt w:val="bullet"/>
+      <w:lvlText w:val=""/>
+      <w:lvlJc w:val="left"/>
+      <w:pPr>
+        <w:ind w:left="4320" w:hanging="360"/>
+      </w:pPr>
+      <w:rPr>
+        <w:rFonts w:ascii="Wingdings" w:hAnsi="Wingdings" w:hint="default"/>
+      </w:rPr>
+    </w:lvl>
+    <w:lvl w:ilvl="6" w:tplc="04090001" w:tentative="1">
+      <w:start w:val="1"/>
+      <w:numFmt w:val="bullet"/>
+      <w:lvlText w:val=""/>
+      <w:lvlJc w:val="left"/>
+      <w:pPr>
+        <w:ind w:left="5040" w:hanging="360"/>
+      </w:pPr>
+      <w:rPr>
+        <w:rFonts w:ascii="Symbol" w:hAnsi="Symbol" w:hint="default"/>
+      </w:rPr>
+    </w:lvl>
+    <w:lvl w:ilvl="7" w:tplc="04090003" w:tentative="1">
+      <w:start w:val="1"/>
+      <w:numFmt w:val="bullet"/>
+      <w:lvlText w:val="o"/>
+      <w:lvlJc w:val="left"/>
+      <w:pPr>
+        <w:ind w:left="5760" w:hanging="360"/>
+      </w:pPr>
+      <w:rPr>
+        <w:rFonts w:ascii="Courier New" w:hAnsi="Courier New" w:cs="Courier New" w:hint="default"/>
+      </w:rPr>
+    </w:lvl>
+    <w:lvl w:ilvl="8" w:tplc="04090005" w:tentative="1">
+      <w:start w:val="1"/>
+      <w:numFmt w:val="bullet"/>
+      <w:lvlText w:val=""/>
+      <w:lvlJc w:val="left"/>
+      <w:pPr>
+        <w:ind w:left="6480" w:hanging="360"/>
+      </w:pPr>
+      <w:rPr>
+        <w:rFonts w:ascii="Wingdings" w:hAnsi="Wingdings" w:hint="default"/>
+      </w:rPr>
+    </w:lvl>
+  </w:abstractNum>
+  <w:abstractNum w:abstractNumId="3" w15:restartNumberingAfterBreak="0">
+    <w:nsid w:val="4A6E1BA0"/>
+    <w:multiLevelType w:val="hybridMultilevel"/>
+    <w:tmpl w:val="F23EF0F2"/>
+    <w:lvl w:ilvl="0" w:tplc="04090001">
+      <w:start w:val="1"/>
+      <w:numFmt w:val="bullet"/>
+      <w:lvlText w:val=""/>
+      <w:lvlJc w:val="left"/>
+      <w:pPr>
+        <w:ind w:left="720" w:hanging="360"/>
+      </w:pPr>
+      <w:rPr>
+        <w:rFonts w:ascii="Symbol" w:hAnsi="Symbol" w:hint="default"/>
+      </w:rPr>
+    </w:lvl>
+    <w:lvl w:ilvl="1" w:tplc="04090003" w:tentative="1">
+      <w:start w:val="1"/>
+      <w:numFmt w:val="bullet"/>
+      <w:lvlText w:val="o"/>
+      <w:lvlJc w:val="left"/>
+      <w:pPr>
+        <w:ind w:left="1440" w:hanging="360"/>
+      </w:pPr>
+      <w:rPr>
+        <w:rFonts w:ascii="Courier New" w:hAnsi="Courier New" w:cs="Courier New" w:hint="default"/>
+      </w:rPr>
+    </w:lvl>
+    <w:lvl w:ilvl="2" w:tplc="04090005" w:tentative="1">
+      <w:start w:val="1"/>
+      <w:numFmt w:val="bullet"/>
+      <w:lvlText w:val=""/>
+      <w:lvlJc w:val="left"/>
+      <w:pPr>
+        <w:ind w:left="2160" w:hanging="360"/>
+      </w:pPr>
+      <w:rPr>
+        <w:rFonts w:ascii="Wingdings" w:hAnsi="Wingdings" w:hint="default"/>
+      </w:rPr>
+    </w:lvl>
+    <w:lvl w:ilvl="3" w:tplc="04090001" w:tentative="1">
+      <w:start w:val="1"/>
+      <w:numFmt w:val="bullet"/>
+      <w:lvlText w:val=""/>
+      <w:lvlJc w:val="left"/>
+      <w:pPr>
+        <w:ind w:left="2880" w:hanging="360"/>
+      </w:pPr>
+      <w:rPr>
+        <w:rFonts w:ascii="Symbol" w:hAnsi="Symbol" w:hint="default"/>
+      </w:rPr>
+    </w:lvl>
+    <w:lvl w:ilvl="4" w:tplc="04090003" w:tentative="1">
+      <w:start w:val="1"/>
+      <w:numFmt w:val="bullet"/>
+      <w:lvlText w:val="o"/>
+      <w:lvlJc w:val="left"/>
+      <w:pPr>
+        <w:ind w:left="3600" w:hanging="360"/>
+      </w:pPr>
+      <w:rPr>
+        <w:rFonts w:ascii="Courier New" w:hAnsi="Courier New" w:cs="Courier New" w:hint="default"/>
+      </w:rPr>
+    </w:lvl>
+    <w:lvl w:ilvl="5" w:tplc="04090005" w:tentative="1">
+      <w:start w:val="1"/>
+      <w:numFmt w:val="bullet"/>
+      <w:lvlText w:val=""/>
+      <w:lvlJc w:val="left"/>
+      <w:pPr>
+        <w:ind w:left="4320" w:hanging="360"/>
+      </w:pPr>
+      <w:rPr>
+        <w:rFonts w:ascii="Wingdings" w:hAnsi="Wingdings" w:hint="default"/>
+      </w:rPr>
+    </w:lvl>
+    <w:lvl w:ilvl="6" w:tplc="04090001" w:tentative="1">
+      <w:start w:val="1"/>
+      <w:numFmt w:val="bullet"/>
+      <w:lvlText w:val=""/>
+      <w:lvlJc w:val="left"/>
+      <w:pPr>
+        <w:ind w:left="5040" w:hanging="360"/>
+      </w:pPr>
+      <w:rPr>
+        <w:rFonts w:ascii="Symbol" w:hAnsi="Symbol" w:hint="default"/>
+      </w:rPr>
+    </w:lvl>
+    <w:lvl w:ilvl="7" w:tplc="04090003" w:tentative="1">
+      <w:start w:val="1"/>
+      <w:numFmt w:val="bullet"/>
+      <w:lvlText w:val="o"/>
+      <w:lvlJc w:val="left"/>
+      <w:pPr>
+        <w:ind w:left="5760" w:hanging="360"/>
+      </w:pPr>
+      <w:rPr>
+        <w:rFonts w:ascii="Courier New" w:hAnsi="Courier New" w:cs="Courier New" w:hint="default"/>
+      </w:rPr>
+    </w:lvl>
+    <w:lvl w:ilvl="8" w:tplc="04090005" w:tentative="1">
+      <w:start w:val="1"/>
+      <w:numFmt w:val="bullet"/>
+      <w:lvlText w:val=""/>
+      <w:lvlJc w:val="left"/>
+      <w:pPr>
+        <w:ind w:left="6480" w:hanging="360"/>
+      </w:pPr>
+      <w:rPr>
+        <w:rFonts w:ascii="Wingdings" w:hAnsi="Wingdings" w:hint="default"/>
+      </w:rPr>
+    </w:lvl>
+  </w:abstractNum>
+  <w:abstractNum w:abstractNumId="4" w15:restartNumberingAfterBreak="0">
     <w:nsid w:val="57924D25"/>
     <w:multiLevelType w:val="hybridMultilevel"/>
-    <w:tmpl w:val="79B46ECE"/>
+    <w:tmpl w:val="6AC0C62A"/>
+    <w:lvl w:ilvl="0" w:tplc="04090001">
+      <w:start w:val="1"/>
+      <w:numFmt w:val="bullet"/>
+      <w:lvlText w:val=""/>
+      <w:lvlJc w:val="left"/>
+      <w:pPr>
+        <w:ind w:left="720" w:hanging="360"/>
+      </w:pPr>
+      <w:rPr>
+        <w:rFonts w:ascii="Symbol" w:hAnsi="Symbol" w:hint="default"/>
+      </w:rPr>
+    </w:lvl>
+    <w:lvl w:ilvl="1" w:tplc="04090003">
+      <w:start w:val="1"/>
+      <w:numFmt w:val="bullet"/>
+      <w:lvlText w:val="o"/>
+      <w:lvlJc w:val="left"/>
+      <w:pPr>
+        <w:ind w:left="1440" w:hanging="360"/>
+      </w:pPr>
+      <w:rPr>
+        <w:rFonts w:ascii="Courier New" w:hAnsi="Courier New" w:cs="Courier New" w:hint="default"/>
+      </w:rPr>
+    </w:lvl>
+    <w:lvl w:ilvl="2" w:tplc="04090005">
+      <w:start w:val="1"/>
+      <w:numFmt w:val="bullet"/>
+      <w:lvlText w:val=""/>
+      <w:lvlJc w:val="left"/>
+      <w:pPr>
+        <w:ind w:left="2160" w:hanging="360"/>
+      </w:pPr>
+      <w:rPr>
+        <w:rFonts w:ascii="Wingdings" w:hAnsi="Wingdings" w:hint="default"/>
+      </w:rPr>
+    </w:lvl>
+    <w:lvl w:ilvl="3" w:tplc="04090001" w:tentative="1">
+      <w:start w:val="1"/>
+      <w:numFmt w:val="bullet"/>
+      <w:lvlText w:val=""/>
+      <w:lvlJc w:val="left"/>
+      <w:pPr>
+        <w:ind w:left="2880" w:hanging="360"/>
+      </w:pPr>
+      <w:rPr>
+        <w:rFonts w:ascii="Symbol" w:hAnsi="Symbol" w:hint="default"/>
+      </w:rPr>
+    </w:lvl>
+    <w:lvl w:ilvl="4" w:tplc="04090003" w:tentative="1">
+      <w:start w:val="1"/>
+      <w:numFmt w:val="bullet"/>
+      <w:lvlText w:val="o"/>
+      <w:lvlJc w:val="left"/>
+      <w:pPr>
+        <w:ind w:left="3600" w:hanging="360"/>
+      </w:pPr>
+      <w:rPr>
+        <w:rFonts w:ascii="Courier New" w:hAnsi="Courier New" w:cs="Courier New" w:hint="default"/>
+      </w:rPr>
+    </w:lvl>
+    <w:lvl w:ilvl="5" w:tplc="04090005" w:tentative="1">
+      <w:start w:val="1"/>
+      <w:numFmt w:val="bullet"/>
+      <w:lvlText w:val=""/>
+      <w:lvlJc w:val="left"/>
+      <w:pPr>
+        <w:ind w:left="4320" w:hanging="360"/>
+      </w:pPr>
+      <w:rPr>
+        <w:rFonts w:ascii="Wingdings" w:hAnsi="Wingdings" w:hint="default"/>
+      </w:rPr>
+    </w:lvl>
+    <w:lvl w:ilvl="6" w:tplc="04090001" w:tentative="1">
+      <w:start w:val="1"/>
+      <w:numFmt w:val="bullet"/>
+      <w:lvlText w:val=""/>
+      <w:lvlJc w:val="left"/>
+      <w:pPr>
+        <w:ind w:left="5040" w:hanging="360"/>
+      </w:pPr>
+      <w:rPr>
+        <w:rFonts w:ascii="Symbol" w:hAnsi="Symbol" w:hint="default"/>
+      </w:rPr>
+    </w:lvl>
+    <w:lvl w:ilvl="7" w:tplc="04090003" w:tentative="1">
+      <w:start w:val="1"/>
+      <w:numFmt w:val="bullet"/>
+      <w:lvlText w:val="o"/>
+      <w:lvlJc w:val="left"/>
+      <w:pPr>
+        <w:ind w:left="5760" w:hanging="360"/>
+      </w:pPr>
+      <w:rPr>
+        <w:rFonts w:ascii="Courier New" w:hAnsi="Courier New" w:cs="Courier New" w:hint="default"/>
+      </w:rPr>
+    </w:lvl>
+    <w:lvl w:ilvl="8" w:tplc="04090005" w:tentative="1">
+      <w:start w:val="1"/>
+      <w:numFmt w:val="bullet"/>
+      <w:lvlText w:val=""/>
+      <w:lvlJc w:val="left"/>
+      <w:pPr>
+        <w:ind w:left="6480" w:hanging="360"/>
+      </w:pPr>
+      <w:rPr>
+        <w:rFonts w:ascii="Wingdings" w:hAnsi="Wingdings" w:hint="default"/>
+      </w:rPr>
+    </w:lvl>
+  </w:abstractNum>
+  <w:abstractNum w:abstractNumId="5" w15:restartNumberingAfterBreak="0">
+    <w:nsid w:val="7D200DB3"/>
+    <w:multiLevelType w:val="hybridMultilevel"/>
+    <w:tmpl w:val="669C0B2A"/>
     <w:lvl w:ilvl="0" w:tplc="04090001">
       <w:start w:val="1"/>
       <w:numFmt w:val="bullet"/>
@@ -160,7 +1372,22 @@
     </w:lvl>
   </w:abstractNum>
   <w:num w:numId="1">
+    <w:abstractNumId w:val="4"/>
+  </w:num>
+  <w:num w:numId="2">
+    <w:abstractNumId w:val="2"/>
+  </w:num>
+  <w:num w:numId="3">
     <w:abstractNumId w:val="0"/>
+  </w:num>
+  <w:num w:numId="4">
+    <w:abstractNumId w:val="3"/>
+  </w:num>
+  <w:num w:numId="5">
+    <w:abstractNumId w:val="5"/>
+  </w:num>
+  <w:num w:numId="6">
+    <w:abstractNumId w:val="1"/>
   </w:num>
 </w:numbering>
 </file>
@@ -288,6 +1515,7 @@
     <w:lsdException w:name="HTML Sample" w:semiHidden="1" w:unhideWhenUsed="1"/>
     <w:lsdException w:name="HTML Typewriter" w:semiHidden="1" w:unhideWhenUsed="1"/>
     <w:lsdException w:name="HTML Variable" w:semiHidden="1" w:unhideWhenUsed="1"/>
+    <w:lsdException w:name="Normal Table" w:semiHidden="1" w:unhideWhenUsed="1"/>
     <w:lsdException w:name="annotation subject" w:semiHidden="1" w:unhideWhenUsed="1"/>
     <w:lsdException w:name="No List" w:semiHidden="1" w:unhideWhenUsed="1"/>
     <w:lsdException w:name="Outline List 1" w:semiHidden="1" w:unhideWhenUsed="1"/>
@@ -333,9 +1561,11 @@
     <w:lsdException w:name="Table Subtle 1" w:semiHidden="1" w:unhideWhenUsed="1"/>
     <w:lsdException w:name="Table Subtle 2" w:semiHidden="1" w:unhideWhenUsed="1"/>
     <w:lsdException w:name="Table Web 1" w:semiHidden="1" w:unhideWhenUsed="1"/>
+    <w:lsdException w:name="Table Web 2" w:semiHidden="1" w:unhideWhenUsed="1"/>
     <w:lsdException w:name="Table Web 3" w:semiHidden="1" w:unhideWhenUsed="1"/>
     <w:lsdException w:name="Balloon Text" w:semiHidden="1" w:unhideWhenUsed="1"/>
     <w:lsdException w:name="Table Grid" w:uiPriority="39"/>
+    <w:lsdException w:name="Table Theme" w:semiHidden="1" w:unhideWhenUsed="1"/>
     <w:lsdException w:name="Placeholder Text" w:semiHidden="1"/>
     <w:lsdException w:name="No Spacing" w:uiPriority="1" w:qFormat="1"/>
     <w:lsdException w:name="Light Shading" w:uiPriority="60"/>
@@ -599,6 +1829,54 @@
       <w:ind w:left="720"/>
       <w:contextualSpacing/>
     </w:pPr>
+  </w:style>
+  <w:style w:type="paragraph" w:styleId="HTMLPreformatted">
+    <w:name w:val="HTML Preformatted"/>
+    <w:basedOn w:val="Normal"/>
+    <w:link w:val="HTMLPreformattedChar"/>
+    <w:uiPriority w:val="99"/>
+    <w:semiHidden/>
+    <w:unhideWhenUsed/>
+    <w:rsid w:val="00BA415A"/>
+    <w:pPr>
+      <w:tabs>
+        <w:tab w:val="left" w:pos="916"/>
+        <w:tab w:val="left" w:pos="1832"/>
+        <w:tab w:val="left" w:pos="2748"/>
+        <w:tab w:val="left" w:pos="3664"/>
+        <w:tab w:val="left" w:pos="4580"/>
+        <w:tab w:val="left" w:pos="5496"/>
+        <w:tab w:val="left" w:pos="6412"/>
+        <w:tab w:val="left" w:pos="7328"/>
+        <w:tab w:val="left" w:pos="8244"/>
+        <w:tab w:val="left" w:pos="9160"/>
+        <w:tab w:val="left" w:pos="10076"/>
+        <w:tab w:val="left" w:pos="10992"/>
+        <w:tab w:val="left" w:pos="11908"/>
+        <w:tab w:val="left" w:pos="12824"/>
+        <w:tab w:val="left" w:pos="13740"/>
+        <w:tab w:val="left" w:pos="14656"/>
+      </w:tabs>
+      <w:spacing w:after="0" w:line="240" w:lineRule="auto"/>
+    </w:pPr>
+    <w:rPr>
+      <w:rFonts w:ascii="Courier New" w:eastAsia="Times New Roman" w:hAnsi="Courier New" w:cs="Courier New"/>
+      <w:sz w:val="20"/>
+      <w:szCs w:val="20"/>
+    </w:rPr>
+  </w:style>
+  <w:style w:type="character" w:customStyle="1" w:styleId="HTMLPreformattedChar">
+    <w:name w:val="HTML Preformatted Char"/>
+    <w:basedOn w:val="DefaultParagraphFont"/>
+    <w:link w:val="HTMLPreformatted"/>
+    <w:uiPriority w:val="99"/>
+    <w:semiHidden/>
+    <w:rsid w:val="00BA415A"/>
+    <w:rPr>
+      <w:rFonts w:ascii="Courier New" w:eastAsia="Times New Roman" w:hAnsi="Courier New" w:cs="Courier New"/>
+      <w:sz w:val="20"/>
+      <w:szCs w:val="20"/>
+    </w:rPr>
   </w:style>
 </w:styles>
 </file>

</xml_diff>

<commit_message>
Added better formatting for skills
</commit_message>
<xml_diff>
--- a/Ideas.docx
+++ b/Ideas.docx
@@ -50,7 +50,7 @@
     </w:p>
     <w:p>
       <w:r>
-        <w:t xml:space="preserve">Also, technically I’m a I’m also a Sophomore </w:t>
+        <w:t xml:space="preserve">I’m also a Sophomore </w:t>
       </w:r>
       <w:r>
         <w:t>attending UW-Stout majoring in Computer Science minoring in Math, concentrating in statistics.</w:t>
@@ -110,6 +110,15 @@
       <w:pPr>
         <w:pStyle w:val="ListParagraph"/>
         <w:numPr>
+          <w:ilvl w:val="1"/>
+          <w:numId w:val="1"/>
+        </w:numPr>
+      </w:pPr>
+    </w:p>
+    <w:p>
+      <w:pPr>
+        <w:pStyle w:val="ListParagraph"/>
+        <w:numPr>
           <w:ilvl w:val="0"/>
           <w:numId w:val="1"/>
         </w:numPr>
@@ -136,10 +145,7 @@
         </w:numPr>
       </w:pPr>
       <w:r>
-        <w:t>Raspberry pi</w:t>
-      </w:r>
-      <w:r>
-        <w:t>/Arduino</w:t>
+        <w:t>Software is nothing without accompanying hardware, and any good software developer</w:t>
       </w:r>
     </w:p>
     <w:p>
@@ -153,6 +159,17 @@
       <w:r>
         <w:t>System Design/Simulation</w:t>
       </w:r>
+    </w:p>
+    <w:p>
+      <w:pPr>
+        <w:pStyle w:val="ListParagraph"/>
+        <w:numPr>
+          <w:ilvl w:val="1"/>
+          <w:numId w:val="1"/>
+        </w:numPr>
+      </w:pPr>
+      <w:bookmarkStart w:id="0" w:name="_GoBack"/>
+      <w:bookmarkEnd w:id="0"/>
     </w:p>
     <w:p>
       <w:r>
@@ -198,12 +215,7 @@
         <w:t>Mobile Application De</w:t>
       </w:r>
       <w:r>
-        <w:t>velo</w:t>
-      </w:r>
-      <w:bookmarkStart w:id="0" w:name="_GoBack"/>
-      <w:bookmarkEnd w:id="0"/>
-      <w:r>
-        <w:t>pment</w:t>
+        <w:t>velopment</w:t>
       </w:r>
     </w:p>
     <w:p>
@@ -301,7 +313,6 @@
         </w:numPr>
       </w:pPr>
       <w:r>
-        <w:lastRenderedPageBreak/>
         <w:t>Languages</w:t>
       </w:r>
     </w:p>
@@ -742,6 +753,7 @@
     <w:p/>
     <w:p>
       <w:r>
+        <w:lastRenderedPageBreak/>
         <w:t>FAQ</w:t>
       </w:r>
     </w:p>

</xml_diff>

<commit_message>
Added Type racer html component
</commit_message>
<xml_diff>
--- a/Ideas.docx
+++ b/Ideas.docx
@@ -3,173 +3,176 @@
 <w:document xmlns:wpc="http://schemas.microsoft.com/office/word/2010/wordprocessingCanvas" xmlns:cx="http://schemas.microsoft.com/office/drawing/2014/chartex" xmlns:cx1="http://schemas.microsoft.com/office/drawing/2015/9/8/chartex" xmlns:cx2="http://schemas.microsoft.com/office/drawing/2015/10/21/chartex" xmlns:cx3="http://schemas.microsoft.com/office/drawing/2016/5/9/chartex" xmlns:cx4="http://schemas.microsoft.com/office/drawing/2016/5/10/chartex" xmlns:cx5="http://schemas.microsoft.com/office/drawing/2016/5/11/chartex" xmlns:cx6="http://schemas.microsoft.com/office/drawing/2016/5/12/chartex" xmlns:cx7="http://schemas.microsoft.com/office/drawing/2016/5/13/chartex" xmlns:cx8="http://schemas.microsoft.com/office/drawing/2016/5/14/chartex" xmlns:mc="http://schemas.openxmlformats.org/markup-compatibility/2006" xmlns:aink="http://schemas.microsoft.com/office/drawing/2016/ink" xmlns:am3d="http://schemas.microsoft.com/office/drawing/2017/model3d" xmlns:o="urn:schemas-microsoft-com:office:office" xmlns:r="http://schemas.openxmlformats.org/officeDocument/2006/relationships" xmlns:m="http://schemas.openxmlformats.org/officeDocument/2006/math" xmlns:v="urn:schemas-microsoft-com:vml" xmlns:wp14="http://schemas.microsoft.com/office/word/2010/wordprocessingDrawing" xmlns:wp="http://schemas.openxmlformats.org/drawingml/2006/wordprocessingDrawing" xmlns:w10="urn:schemas-microsoft-com:office:word" xmlns:w="http://schemas.openxmlformats.org/wordprocessingml/2006/main" xmlns:w14="http://schemas.microsoft.com/office/word/2010/wordml" xmlns:w15="http://schemas.microsoft.com/office/word/2012/wordml" xmlns:w16cid="http://schemas.microsoft.com/office/word/2016/wordml/cid" xmlns:w16se="http://schemas.microsoft.com/office/word/2015/wordml/symex" xmlns:wpg="http://schemas.microsoft.com/office/word/2010/wordprocessingGroup" xmlns:wpi="http://schemas.microsoft.com/office/word/2010/wordprocessingInk" xmlns:wne="http://schemas.microsoft.com/office/word/2006/wordml" xmlns:wps="http://schemas.microsoft.com/office/word/2010/wordprocessingShape" mc:Ignorable="w14 w15 w16se w16cid wp14">
   <w:body>
     <w:p>
-      <w:r>
-        <w:t>About</w:t>
-      </w:r>
-    </w:p>
-    <w:p>
-      <w:r>
-        <w:t xml:space="preserve">Understand the rules, the limitations, edges of the box, then break them. We are living inside of pandora’s box, we just don’t know how to let it breathe. To claim ignorance on what we rely on in life is </w:t>
-      </w:r>
-      <w:proofErr w:type="gramStart"/>
-      <w:r>
-        <w:t>arrogant in its own right</w:t>
-      </w:r>
-      <w:proofErr w:type="gramEnd"/>
-      <w:r>
-        <w:t xml:space="preserve">. While no one may have all the answers today, I believe that everyone should able to know how to change breaks on a car, cook a balanced 3 course meal for guests, and program a simple script. Not everyone can look like </w:t>
-      </w:r>
-      <w:r>
-        <w:t>Jennifer Aniston or Ryan Reynolds even on a good day, but I believe anyone can look presentable and professional.</w:t>
-      </w:r>
-      <w:r>
-        <w:t xml:space="preserve"> Anyone can learn how to edit semi-professional videos, fix a toilet, learn a second language, download more RAM, and install drywall, it just takes effort and patience.</w:t>
-      </w:r>
-    </w:p>
-    <w:p>
-      <w:r>
-        <w:t xml:space="preserve">I, Ben </w:t>
-      </w:r>
-      <w:proofErr w:type="spellStart"/>
-      <w:r>
-        <w:t>Barcaskey</w:t>
-      </w:r>
-      <w:proofErr w:type="spellEnd"/>
-      <w:r>
-        <w:t xml:space="preserve">, don’t have to reach to achieve uniqueness; it comes naturally. It takes effort for me to think inside the box. While I do ok in school, that is certainly not the limit, or even the beginning of my education. From being </w:t>
-      </w:r>
-      <w:r>
-        <w:t xml:space="preserve">seven years old carrying around books about math and Saturn to being 16 years old giving speeches on how to understand the different parts of a computer, to being 20 years old spending more time on towardsdatascience.com more than on Facebook, Twitter, and Instagram combined. </w:t>
-      </w:r>
-      <w:r>
-        <w:t>“</w:t>
-      </w:r>
-      <w:r>
-        <w:t>I have never let my schooling interfere with my education” – Mark Twain</w:t>
-      </w:r>
-    </w:p>
-    <w:p>
-      <w:r>
-        <w:t xml:space="preserve">I’m also a Sophomore </w:t>
-      </w:r>
-      <w:r>
-        <w:t>attending UW-Stout majoring in Computer Science minoring in Math, concentrating in statistics.</w:t>
-      </w:r>
-    </w:p>
-    <w:p>
-      <w:pPr>
-        <w:pStyle w:val="ListParagraph"/>
-        <w:numPr>
-          <w:ilvl w:val="0"/>
-          <w:numId w:val="1"/>
-        </w:numPr>
-      </w:pPr>
-      <w:r>
-        <w:t>Understand</w:t>
-      </w:r>
-    </w:p>
-    <w:p>
-      <w:pPr>
-        <w:pStyle w:val="ListParagraph"/>
-        <w:numPr>
-          <w:ilvl w:val="0"/>
-          <w:numId w:val="1"/>
-        </w:numPr>
-      </w:pPr>
-    </w:p>
-    <w:p>
-      <w:r>
-        <w:t>Tech Interests</w:t>
-      </w:r>
-    </w:p>
-    <w:p>
-      <w:pPr>
-        <w:pStyle w:val="ListParagraph"/>
-        <w:numPr>
-          <w:ilvl w:val="0"/>
-          <w:numId w:val="1"/>
-        </w:numPr>
-      </w:pPr>
-      <w:r>
-        <w:t>Data Analysis</w:t>
-      </w:r>
-    </w:p>
-    <w:p>
-      <w:pPr>
-        <w:pStyle w:val="ListParagraph"/>
-        <w:numPr>
-          <w:ilvl w:val="0"/>
-          <w:numId w:val="1"/>
-        </w:numPr>
-      </w:pPr>
-      <w:r>
-        <w:t>Backend/API Development</w:t>
-      </w:r>
-    </w:p>
-    <w:p>
-      <w:pPr>
-        <w:pStyle w:val="ListParagraph"/>
-        <w:numPr>
-          <w:ilvl w:val="1"/>
-          <w:numId w:val="1"/>
-        </w:numPr>
-      </w:pPr>
-    </w:p>
-    <w:p>
-      <w:pPr>
-        <w:pStyle w:val="ListParagraph"/>
-        <w:numPr>
-          <w:ilvl w:val="0"/>
-          <w:numId w:val="1"/>
-        </w:numPr>
-      </w:pPr>
-      <w:r>
-        <w:t xml:space="preserve">Computer Hardware / </w:t>
-      </w:r>
-      <w:r>
-        <w:t xml:space="preserve">Small </w:t>
-      </w:r>
-      <w:r>
-        <w:t xml:space="preserve">Scale </w:t>
-      </w:r>
-      <w:r>
-        <w:t>Electronics</w:t>
-      </w:r>
-    </w:p>
-    <w:p>
-      <w:pPr>
-        <w:pStyle w:val="ListParagraph"/>
-        <w:numPr>
-          <w:ilvl w:val="1"/>
-          <w:numId w:val="1"/>
-        </w:numPr>
-      </w:pPr>
-      <w:r>
-        <w:t>Software is nothing without accompanying hardware, and any good software developer</w:t>
-      </w:r>
-    </w:p>
-    <w:p>
-      <w:pPr>
-        <w:pStyle w:val="ListParagraph"/>
-        <w:numPr>
-          <w:ilvl w:val="0"/>
-          <w:numId w:val="1"/>
-        </w:numPr>
-      </w:pPr>
-      <w:r>
-        <w:t>System Design/Simulation</w:t>
-      </w:r>
-    </w:p>
-    <w:p>
-      <w:pPr>
-        <w:pStyle w:val="ListParagraph"/>
-        <w:numPr>
-          <w:ilvl w:val="1"/>
-          <w:numId w:val="1"/>
-        </w:numPr>
-      </w:pPr>
       <w:bookmarkStart w:id="0" w:name="_GoBack"/>
       <w:bookmarkEnd w:id="0"/>
+      <w:r>
+        <w:t>About</w:t>
+      </w:r>
+    </w:p>
+    <w:p>
+      <w:r>
+        <w:t xml:space="preserve">Understand the rules, the limitations, edges of the box, then break them. We are living inside of pandora’s box, we just don’t know how to let it breathe. To claim ignorance on what we rely on in life is </w:t>
+      </w:r>
+      <w:proofErr w:type="gramStart"/>
+      <w:r>
+        <w:t>arrogant in its own right</w:t>
+      </w:r>
+      <w:proofErr w:type="gramEnd"/>
+      <w:r>
+        <w:t xml:space="preserve">. While no one may have all the answers today, I believe that everyone should able to know how to change breaks on a car, cook a balanced 3 course meal for guests, and program a simple script. Not everyone can look like </w:t>
+      </w:r>
+      <w:r>
+        <w:t>Jennifer Aniston or Ryan Reynolds even on a good day, but I believe anyone can look presentable and professional.</w:t>
+      </w:r>
+      <w:r>
+        <w:t xml:space="preserve"> Anyone can learn how to edit semi-professional videos, fix a toilet, learn a second language, download more RAM, and install drywall, it just takes effort and patience.</w:t>
+      </w:r>
+    </w:p>
+    <w:p>
+      <w:r>
+        <w:t xml:space="preserve">I, Ben </w:t>
+      </w:r>
+      <w:proofErr w:type="spellStart"/>
+      <w:r>
+        <w:t>Barcaskey</w:t>
+      </w:r>
+      <w:proofErr w:type="spellEnd"/>
+      <w:r>
+        <w:t xml:space="preserve">, don’t have to reach to achieve uniqueness; it comes naturally. It takes effort for me to think inside the box. While I do ok in school, that is certainly not the limit, or even the beginning of my education. From being </w:t>
+      </w:r>
+      <w:r>
+        <w:t xml:space="preserve">seven years old carrying around books about math and Saturn to being 16 years old giving speeches on how to understand the different parts of a computer, to being 20 years old spending more time on towardsdatascience.com more than on Facebook, Twitter, and Instagram combined. </w:t>
+      </w:r>
+      <w:r>
+        <w:t>“</w:t>
+      </w:r>
+      <w:r>
+        <w:t>I have never let my schooling interfere with my education” – Mark Twain</w:t>
+      </w:r>
+    </w:p>
+    <w:p>
+      <w:r>
+        <w:t xml:space="preserve">I’m also a Sophomore </w:t>
+      </w:r>
+      <w:r>
+        <w:t>attending UW-Stout majoring in Computer Science minoring in Math, concentrating in statistics.</w:t>
+      </w:r>
+    </w:p>
+    <w:p>
+      <w:pPr>
+        <w:pStyle w:val="ListParagraph"/>
+        <w:numPr>
+          <w:ilvl w:val="0"/>
+          <w:numId w:val="1"/>
+        </w:numPr>
+      </w:pPr>
+      <w:r>
+        <w:t>Understand</w:t>
+      </w:r>
+    </w:p>
+    <w:p>
+      <w:pPr>
+        <w:pStyle w:val="ListParagraph"/>
+        <w:numPr>
+          <w:ilvl w:val="0"/>
+          <w:numId w:val="1"/>
+        </w:numPr>
+      </w:pPr>
+    </w:p>
+    <w:p>
+      <w:r>
+        <w:t>Tech Interests</w:t>
+      </w:r>
+    </w:p>
+    <w:p>
+      <w:pPr>
+        <w:pStyle w:val="ListParagraph"/>
+        <w:numPr>
+          <w:ilvl w:val="0"/>
+          <w:numId w:val="1"/>
+        </w:numPr>
+      </w:pPr>
+      <w:r>
+        <w:t>Data Analysis</w:t>
+      </w:r>
+    </w:p>
+    <w:p>
+      <w:pPr>
+        <w:pStyle w:val="ListParagraph"/>
+        <w:numPr>
+          <w:ilvl w:val="0"/>
+          <w:numId w:val="1"/>
+        </w:numPr>
+      </w:pPr>
+      <w:r>
+        <w:t>Backend/API Development</w:t>
+      </w:r>
+    </w:p>
+    <w:p>
+      <w:pPr>
+        <w:pStyle w:val="ListParagraph"/>
+        <w:numPr>
+          <w:ilvl w:val="1"/>
+          <w:numId w:val="1"/>
+        </w:numPr>
+      </w:pPr>
+      <w:r>
+        <w:t>There’s no excuse to</w:t>
+      </w:r>
+    </w:p>
+    <w:p>
+      <w:pPr>
+        <w:pStyle w:val="ListParagraph"/>
+        <w:numPr>
+          <w:ilvl w:val="0"/>
+          <w:numId w:val="1"/>
+        </w:numPr>
+      </w:pPr>
+      <w:r>
+        <w:t xml:space="preserve">Computer Hardware / </w:t>
+      </w:r>
+      <w:r>
+        <w:t xml:space="preserve">Small </w:t>
+      </w:r>
+      <w:r>
+        <w:t xml:space="preserve">Scale </w:t>
+      </w:r>
+      <w:r>
+        <w:t>Electronics</w:t>
+      </w:r>
+    </w:p>
+    <w:p>
+      <w:pPr>
+        <w:pStyle w:val="ListParagraph"/>
+        <w:numPr>
+          <w:ilvl w:val="1"/>
+          <w:numId w:val="1"/>
+        </w:numPr>
+      </w:pPr>
+      <w:r>
+        <w:t>Software is nothing without accompanying hardware, and any good software developer</w:t>
+      </w:r>
+    </w:p>
+    <w:p>
+      <w:pPr>
+        <w:pStyle w:val="ListParagraph"/>
+        <w:numPr>
+          <w:ilvl w:val="0"/>
+          <w:numId w:val="1"/>
+        </w:numPr>
+      </w:pPr>
+      <w:r>
+        <w:t>System Design/Simulation</w:t>
+      </w:r>
+    </w:p>
+    <w:p>
+      <w:pPr>
+        <w:pStyle w:val="ListParagraph"/>
+        <w:numPr>
+          <w:ilvl w:val="1"/>
+          <w:numId w:val="1"/>
+        </w:numPr>
+      </w:pPr>
     </w:p>
     <w:p>
       <w:r>
@@ -289,13 +292,11 @@
           <w:numId w:val="4"/>
         </w:numPr>
       </w:pPr>
-      <w:proofErr w:type="spellStart"/>
-      <w:r>
-        <w:t>Widwest</w:t>
-      </w:r>
-      <w:proofErr w:type="spellEnd"/>
-      <w:r>
-        <w:t xml:space="preserve"> Instruction and Computing </w:t>
+      <w:r>
+        <w:t>M</w:t>
+      </w:r>
+      <w:r>
+        <w:t xml:space="preserve">idwest Instruction and Computing </w:t>
       </w:r>
     </w:p>
     <w:p/>

</xml_diff>